<commit_message>
Update 1_reti combinatorie elementari.docx
</commit_message>
<xml_diff>
--- a/1_RetiCombinatorieElementari/1_reti combinatorie elementari.docx
+++ b/1_RetiCombinatorieElementari/1_reti combinatorie elementari.docx
@@ -1,6 +1,6 @@
 
 <file path=word/document.xml><?xml version="1.0" encoding="utf-8"?>
-<w:document xmlns:wpc="http://schemas.microsoft.com/office/word/2010/wordprocessingCanvas" xmlns:cx="http://schemas.microsoft.com/office/drawing/2014/chartex" xmlns:cx1="http://schemas.microsoft.com/office/drawing/2015/9/8/chartex" xmlns:cx2="http://schemas.microsoft.com/office/drawing/2015/10/21/chartex" xmlns:cx3="http://schemas.microsoft.com/office/drawing/2016/5/9/chartex" xmlns:cx4="http://schemas.microsoft.com/office/drawing/2016/5/10/chartex" xmlns:cx5="http://schemas.microsoft.com/office/drawing/2016/5/11/chartex" xmlns:cx6="http://schemas.microsoft.com/office/drawing/2016/5/12/chartex" xmlns:cx7="http://schemas.microsoft.com/office/drawing/2016/5/13/chartex" xmlns:cx8="http://schemas.microsoft.com/office/drawing/2016/5/14/chartex" xmlns:mc="http://schemas.openxmlformats.org/markup-compatibility/2006" xmlns:aink="http://schemas.microsoft.com/office/drawing/2016/ink" xmlns:am3d="http://schemas.microsoft.com/office/drawing/2017/model3d" xmlns:o="urn:schemas-microsoft-com:office:office" xmlns:oel="http://schemas.microsoft.com/office/2019/extlst" xmlns:r="http://schemas.openxmlformats.org/officeDocument/2006/relationships" xmlns:m="http://schemas.openxmlformats.org/officeDocument/2006/math" xmlns:v="urn:schemas-microsoft-com:vml" xmlns:wp14="http://schemas.microsoft.com/office/word/2010/wordprocessingDrawing" xmlns:wp="http://schemas.openxmlformats.org/drawingml/2006/wordprocessingDrawing" xmlns:w10="urn:schemas-microsoft-com:office:word" xmlns:w="http://schemas.openxmlformats.org/wordprocessingml/2006/main" xmlns:w14="http://schemas.microsoft.com/office/word/2010/wordml" xmlns:w15="http://schemas.microsoft.com/office/word/2012/wordml" xmlns:w16cex="http://schemas.microsoft.com/office/word/2018/wordml/cex" xmlns:w16cid="http://schemas.microsoft.com/office/word/2016/wordml/cid" xmlns:w16="http://schemas.microsoft.com/office/word/2018/wordml" xmlns:w16sdtdh="http://schemas.microsoft.com/office/word/2020/wordml/sdtdatahash" xmlns:w16se="http://schemas.microsoft.com/office/word/2015/wordml/symex" xmlns:wpg="http://schemas.microsoft.com/office/word/2010/wordprocessingGroup" xmlns:wpi="http://schemas.microsoft.com/office/word/2010/wordprocessingInk" xmlns:wne="http://schemas.microsoft.com/office/word/2006/wordml" xmlns:wps="http://schemas.microsoft.com/office/word/2010/wordprocessingShape" mc:Ignorable="w14 w15 w16se w16cid w16 w16cex w16sdtdh wp14">
+<w:document xmlns:wpc="http://schemas.microsoft.com/office/word/2010/wordprocessingCanvas" xmlns:cx="http://schemas.microsoft.com/office/drawing/2014/chartex" xmlns:cx1="http://schemas.microsoft.com/office/drawing/2015/9/8/chartex" xmlns:cx2="http://schemas.microsoft.com/office/drawing/2015/10/21/chartex" xmlns:cx3="http://schemas.microsoft.com/office/drawing/2016/5/9/chartex" xmlns:cx4="http://schemas.microsoft.com/office/drawing/2016/5/10/chartex" xmlns:cx5="http://schemas.microsoft.com/office/drawing/2016/5/11/chartex" xmlns:cx6="http://schemas.microsoft.com/office/drawing/2016/5/12/chartex" xmlns:cx7="http://schemas.microsoft.com/office/drawing/2016/5/13/chartex" xmlns:cx8="http://schemas.microsoft.com/office/drawing/2016/5/14/chartex" xmlns:mc="http://schemas.openxmlformats.org/markup-compatibility/2006" xmlns:aink="http://schemas.microsoft.com/office/drawing/2016/ink" xmlns:am3d="http://schemas.microsoft.com/office/drawing/2017/model3d" xmlns:o="urn:schemas-microsoft-com:office:office" xmlns:oel="http://schemas.microsoft.com/office/2019/extlst" xmlns:r="http://schemas.openxmlformats.org/officeDocument/2006/relationships" xmlns:m="http://schemas.openxmlformats.org/officeDocument/2006/math" xmlns:v="urn:schemas-microsoft-com:vml" xmlns:wp14="http://schemas.microsoft.com/office/word/2010/wordprocessingDrawing" xmlns:wp="http://schemas.openxmlformats.org/drawingml/2006/wordprocessingDrawing" xmlns:w10="urn:schemas-microsoft-com:office:word" xmlns:w="http://schemas.openxmlformats.org/wordprocessingml/2006/main" xmlns:w14="http://schemas.microsoft.com/office/word/2010/wordml" xmlns:w15="http://schemas.microsoft.com/office/word/2012/wordml" xmlns:w16cex="http://schemas.microsoft.com/office/word/2018/wordml/cex" xmlns:w16cid="http://schemas.microsoft.com/office/word/2016/wordml/cid" xmlns:w16="http://schemas.microsoft.com/office/word/2018/wordml" xmlns:w16du="http://schemas.microsoft.com/office/word/2023/wordml/word16du" xmlns:w16sdtdh="http://schemas.microsoft.com/office/word/2020/wordml/sdtdatahash" xmlns:w16sdtfl="http://schemas.microsoft.com/office/word/2024/wordml/sdtformatlock" xmlns:w16se="http://schemas.microsoft.com/office/word/2015/wordml/symex" xmlns:wpg="http://schemas.microsoft.com/office/word/2010/wordprocessingGroup" xmlns:wpi="http://schemas.microsoft.com/office/word/2010/wordprocessingInk" xmlns:wne="http://schemas.microsoft.com/office/word/2006/wordml" xmlns:wps="http://schemas.microsoft.com/office/word/2010/wordprocessingShape" mc:Ignorable="w14 w15 w16se w16cid w16 w16cex w16sdtdh w16sdtfl w16du wp14">
   <w:body>
     <w:p>
       <w:pPr>
@@ -415,7 +415,7 @@
           <w:sz w:val="24"/>
           <w:szCs w:val="24"/>
         </w:rPr>
-        <w:t xml:space="preserve"> che utilizzi due bottoni della board per caricare rispettivamente la prima e la seconda metà del dato in ingresso.</w:t>
+        <w:t xml:space="preserve"> che utilizzi due bottoni della board per caricare rispettivamente la prima e la seconda metà del dato in ingresso</w:t>
       </w:r>
       <w:r>
         <w:rPr>
@@ -610,49 +610,7 @@
           <w:sz w:val="24"/>
           <w:szCs w:val="24"/>
         </w:rPr>
-        <w:t xml:space="preserve">Sintetizzare ed implementare su board il progetto </w:t>
-      </w:r>
-      <w:r>
-        <w:rPr>
-          <w:sz w:val="24"/>
-          <w:szCs w:val="24"/>
-        </w:rPr>
-        <w:t>del sistema ROM+M</w:t>
-      </w:r>
-      <w:r>
-        <w:rPr>
-          <w:sz w:val="24"/>
-          <w:szCs w:val="24"/>
-        </w:rPr>
-        <w:t xml:space="preserve"> sviluppato al punto </w:t>
-      </w:r>
-      <w:r>
-        <w:rPr>
-          <w:sz w:val="24"/>
-          <w:szCs w:val="24"/>
-        </w:rPr>
-        <w:t>2.1</w:t>
-      </w:r>
-      <w:r>
-        <w:rPr>
-          <w:sz w:val="24"/>
-          <w:szCs w:val="24"/>
-        </w:rPr>
-        <w:t xml:space="preserve">, utilizzando gli switch per fornire </w:t>
-      </w:r>
-      <w:r>
-        <w:rPr>
-          <w:sz w:val="24"/>
-          <w:szCs w:val="24"/>
-        </w:rPr>
-        <w:t>l’indirizzo della ROM da cui leggere i valori da trasformare</w:t>
-      </w:r>
-      <w:r>
-        <w:rPr>
-          <w:sz w:val="24"/>
-          <w:szCs w:val="24"/>
-        </w:rPr>
-        <w:t xml:space="preserve"> e i led per visualizzare i 4 bit di uscita. </w:t>
+        <w:t xml:space="preserve">Sintetizzare ed implementare su board il progetto del sistema ROM+M sviluppato al punto 2.1, utilizzando gli switch per fornire l’indirizzo della ROM da cui leggere i valori da trasformare e i led per visualizzare i 4 bit di uscita. </w:t>
       </w:r>
     </w:p>
     <w:p>
@@ -677,7 +635,7 @@
 </file>
 
 <file path=word/styles.xml><?xml version="1.0" encoding="utf-8"?>
-<w:styles xmlns:mc="http://schemas.openxmlformats.org/markup-compatibility/2006" xmlns:r="http://schemas.openxmlformats.org/officeDocument/2006/relationships" xmlns:w="http://schemas.openxmlformats.org/wordprocessingml/2006/main" xmlns:w14="http://schemas.microsoft.com/office/word/2010/wordml" xmlns:w15="http://schemas.microsoft.com/office/word/2012/wordml" xmlns:w16cex="http://schemas.microsoft.com/office/word/2018/wordml/cex" xmlns:w16cid="http://schemas.microsoft.com/office/word/2016/wordml/cid" xmlns:w16="http://schemas.microsoft.com/office/word/2018/wordml" xmlns:w16sdtdh="http://schemas.microsoft.com/office/word/2020/wordml/sdtdatahash" xmlns:w16se="http://schemas.microsoft.com/office/word/2015/wordml/symex" mc:Ignorable="w14 w15 w16se w16cid w16 w16cex w16sdtdh">
+<w:styles xmlns:mc="http://schemas.openxmlformats.org/markup-compatibility/2006" xmlns:r="http://schemas.openxmlformats.org/officeDocument/2006/relationships" xmlns:w="http://schemas.openxmlformats.org/wordprocessingml/2006/main" xmlns:w14="http://schemas.microsoft.com/office/word/2010/wordml" xmlns:w15="http://schemas.microsoft.com/office/word/2012/wordml" xmlns:w16cex="http://schemas.microsoft.com/office/word/2018/wordml/cex" xmlns:w16cid="http://schemas.microsoft.com/office/word/2016/wordml/cid" xmlns:w16="http://schemas.microsoft.com/office/word/2018/wordml" xmlns:w16du="http://schemas.microsoft.com/office/word/2023/wordml/word16du" xmlns:w16sdtdh="http://schemas.microsoft.com/office/word/2020/wordml/sdtdatahash" xmlns:w16sdtfl="http://schemas.microsoft.com/office/word/2024/wordml/sdtformatlock" xmlns:w16se="http://schemas.microsoft.com/office/word/2015/wordml/symex" mc:Ignorable="w14 w15 w16se w16cid w16 w16cex w16sdtdh w16sdtfl w16du">
   <w:docDefaults>
     <w:rPrDefault>
       <w:rPr>
@@ -1515,6 +1473,12 @@
 </file>
 
 <file path=customXml/item2.xml><?xml version="1.0" encoding="utf-8"?>
+<p:properties xmlns:p="http://schemas.microsoft.com/office/2006/metadata/properties" xmlns:xsi="http://www.w3.org/2001/XMLSchema-instance" xmlns:pc="http://schemas.microsoft.com/office/infopath/2007/PartnerControls">
+  <documentManagement/>
+</p:properties>
+</file>
+
+<file path=customXml/item3.xml><?xml version="1.0" encoding="utf-8"?>
 <?mso-contentType ?>
 <FormTemplates xmlns="http://schemas.microsoft.com/sharepoint/v3/contenttype/forms">
   <Display>DocumentLibraryForm</Display>
@@ -1523,20 +1487,35 @@
 </FormTemplates>
 </file>
 
-<file path=customXml/item3.xml><?xml version="1.0" encoding="utf-8"?>
-<p:properties xmlns:p="http://schemas.microsoft.com/office/2006/metadata/properties" xmlns:xsi="http://www.w3.org/2001/XMLSchema-instance" xmlns:pc="http://schemas.microsoft.com/office/infopath/2007/PartnerControls">
-  <documentManagement/>
-</p:properties>
-</file>
-
 <file path=customXml/itemProps1.xml><?xml version="1.0" encoding="utf-8"?>
-<ds:datastoreItem xmlns:ds="http://schemas.openxmlformats.org/officeDocument/2006/customXml" ds:itemID="{1B28F6C6-1A89-4DC4-947A-D73713A843F5}"/>
+<ds:datastoreItem xmlns:ds="http://schemas.openxmlformats.org/officeDocument/2006/customXml" ds:itemID="{1B28F6C6-1A89-4DC4-947A-D73713A843F5}">
+  <ds:schemaRefs>
+    <ds:schemaRef ds:uri="http://schemas.microsoft.com/office/2006/metadata/contentType"/>
+    <ds:schemaRef ds:uri="http://schemas.microsoft.com/office/2006/metadata/properties/metaAttributes"/>
+    <ds:schemaRef ds:uri="http://www.w3.org/2001/XMLSchema"/>
+    <ds:schemaRef ds:uri="http://schemas.microsoft.com/office/2006/metadata/properties"/>
+    <ds:schemaRef ds:uri="http://schemas.openxmlformats.org/package/2006/metadata/core-properties"/>
+    <ds:schemaRef ds:uri="http://purl.org/dc/elements/1.1/"/>
+    <ds:schemaRef ds:uri="http://purl.org/dc/terms/"/>
+    <ds:schemaRef ds:uri="http://schemas.microsoft.com/internal/obd"/>
+    <ds:schemaRef ds:uri="http://schemas.microsoft.com/office/infopath/2007/PartnerControls"/>
+  </ds:schemaRefs>
+</ds:datastoreItem>
 </file>
 
 <file path=customXml/itemProps2.xml><?xml version="1.0" encoding="utf-8"?>
-<ds:datastoreItem xmlns:ds="http://schemas.openxmlformats.org/officeDocument/2006/customXml" ds:itemID="{BD80E101-AC3F-43CD-8E17-25CF7B3FBA23}"/>
+<ds:datastoreItem xmlns:ds="http://schemas.openxmlformats.org/officeDocument/2006/customXml" ds:itemID="{B8D90CFE-9F73-4142-B597-E5C89AD42BFA}">
+  <ds:schemaRefs>
+    <ds:schemaRef ds:uri="http://schemas.microsoft.com/office/2006/metadata/properties"/>
+    <ds:schemaRef ds:uri="http://schemas.microsoft.com/office/infopath/2007/PartnerControls"/>
+  </ds:schemaRefs>
+</ds:datastoreItem>
 </file>
 
 <file path=customXml/itemProps3.xml><?xml version="1.0" encoding="utf-8"?>
-<ds:datastoreItem xmlns:ds="http://schemas.openxmlformats.org/officeDocument/2006/customXml" ds:itemID="{B8D90CFE-9F73-4142-B597-E5C89AD42BFA}"/>
+<ds:datastoreItem xmlns:ds="http://schemas.openxmlformats.org/officeDocument/2006/customXml" ds:itemID="{BD80E101-AC3F-43CD-8E17-25CF7B3FBA23}">
+  <ds:schemaRefs>
+    <ds:schemaRef ds:uri="http://schemas.microsoft.com/sharepoint/v3/contenttype/forms"/>
+  </ds:schemaRefs>
+</ds:datastoreItem>
 </file>
</xml_diff>